<commit_message>
added referncelink document file
</commit_message>
<xml_diff>
--- a/Gitcodepushdoc.docx
+++ b/Gitcodepushdoc.docx
@@ -19,14 +19,7 @@
           <w:b/>
           <w:bCs/>
         </w:rPr>
-        <w:t>Clone the Original Repository</w:t>
-      </w:r>
-      <w:r>
-        <w:rPr>
-          <w:b/>
-          <w:bCs/>
-        </w:rPr>
-        <w:t>:</w:t>
+        <w:t>Clone the Original Repository:</w:t>
       </w:r>
       <w:r>
         <w:rPr>
@@ -36,13 +29,8 @@
         <w:t xml:space="preserve"> </w:t>
       </w:r>
       <w:r>
-        <w:t xml:space="preserve">use </w:t>
-      </w:r>
-      <w:proofErr w:type="gramStart"/>
-      <w:r>
-        <w:t>this :</w:t>
-      </w:r>
-      <w:proofErr w:type="gramEnd"/>
+        <w:t>use this :</w:t>
+      </w:r>
     </w:p>
     <w:p>
       <w:pPr>
@@ -59,119 +47,75 @@
           <w:bCs/>
           <w:u w:val="single"/>
         </w:rPr>
-        <w:t xml:space="preserve">git </w:t>
-      </w:r>
-      <w:proofErr w:type="gramStart"/>
-      <w:r>
+        <w:t xml:space="preserve">git clone </w:t>
+      </w:r>
+      <w:r>
+        <w:rPr>
+          <w:b/>
+          <w:bCs/>
+        </w:rPr>
+        <w:t xml:space="preserve"> </w:t>
+      </w:r>
+      <w:r>
+        <w:rPr>
+          <w:b/>
+          <w:bCs/>
+        </w:rPr>
+        <w:t>:</w:t>
+      </w:r>
+    </w:p>
+    <w:p>
+      <w:pPr>
+        <w:ind w:left="720"/>
+      </w:pPr>
+      <w:r>
+        <w:t>If you are working with a project cloned from someone else’s repository, use:</w:t>
+      </w:r>
+    </w:p>
+    <w:p>
+      <w:pPr>
+        <w:pStyle w:val="ListParagraph"/>
+        <w:rPr>
+          <w:b/>
+          <w:bCs/>
+        </w:rPr>
+      </w:pPr>
+      <w:r>
+        <w:rPr>
+          <w:b/>
+          <w:bCs/>
+        </w:rPr>
+        <w:t>git clone  git clone https://github.com/AayushParab44/Used_Car_Price_Predictor.git</w:t>
+      </w:r>
+    </w:p>
+    <w:p/>
+    <w:p>
+      <w:pPr>
+        <w:ind w:left="360"/>
         <w:rPr>
           <w:b/>
           <w:bCs/>
           <w:u w:val="single"/>
         </w:rPr>
-        <w:t xml:space="preserve">clone </w:t>
-      </w:r>
-      <w:r>
-        <w:rPr>
-          <w:b/>
-          <w:bCs/>
-        </w:rPr>
-        <w:t xml:space="preserve"> </w:t>
-      </w:r>
-      <w:r>
-        <w:rPr>
-          <w:b/>
-          <w:bCs/>
-        </w:rPr>
-        <w:t>:</w:t>
-      </w:r>
-      <w:proofErr w:type="gramEnd"/>
-    </w:p>
-    <w:p>
-      <w:pPr>
-        <w:ind w:left="720"/>
-      </w:pPr>
-      <w:r>
-        <w:t>If you are working with a project cloned from someone else’s repository, use:</w:t>
-      </w:r>
-    </w:p>
-    <w:p>
-      <w:pPr>
-        <w:pStyle w:val="ListParagraph"/>
-        <w:rPr>
-          <w:b/>
-          <w:bCs/>
-        </w:rPr>
-      </w:pPr>
-      <w:r>
-        <w:rPr>
-          <w:b/>
-          <w:bCs/>
-        </w:rPr>
-        <w:t xml:space="preserve">git </w:t>
-      </w:r>
-      <w:proofErr w:type="gramStart"/>
-      <w:r>
-        <w:rPr>
-          <w:b/>
-          <w:bCs/>
-        </w:rPr>
-        <w:t xml:space="preserve">clone  </w:t>
-      </w:r>
-      <w:r>
-        <w:rPr>
-          <w:b/>
-          <w:bCs/>
-        </w:rPr>
-        <w:t>git</w:t>
-      </w:r>
-      <w:proofErr w:type="gramEnd"/>
-      <w:r>
-        <w:rPr>
-          <w:b/>
-          <w:bCs/>
-        </w:rPr>
-        <w:t xml:space="preserve"> clone https://github.com/AayushParab44/Used_Car_Price_Predictor.git</w:t>
-      </w:r>
-    </w:p>
-    <w:p/>
-    <w:p>
-      <w:pPr>
-        <w:ind w:left="360"/>
+      </w:pPr>
+      <w:r>
         <w:rPr>
           <w:b/>
           <w:bCs/>
           <w:u w:val="single"/>
         </w:rPr>
-      </w:pPr>
+        <w:t>2.</w:t>
+      </w:r>
       <w:r>
         <w:rPr>
           <w:b/>
           <w:bCs/>
           <w:u w:val="single"/>
         </w:rPr>
-        <w:t>2.</w:t>
-      </w:r>
-      <w:r>
-        <w:rPr>
-          <w:b/>
-          <w:bCs/>
-          <w:u w:val="single"/>
-        </w:rPr>
-        <w:t>Initialize a New Git Repository (if needed)</w:t>
-      </w:r>
-      <w:r>
-        <w:rPr>
-          <w:b/>
-          <w:bCs/>
-          <w:u w:val="single"/>
-        </w:rPr>
-        <w:t>:</w:t>
-      </w:r>
-      <w:r>
-        <w:t xml:space="preserve"> </w:t>
-      </w:r>
-      <w:r>
-        <w:t xml:space="preserve">If you are starting fresh and the repository is not initialized, </w:t>
+        <w:t>Initialize a New Git Repository (if needed):</w:t>
+      </w:r>
+      <w:r>
+        <w:t xml:space="preserve"> If you are starting fresh and the repository is not initialized, </w:t>
       </w:r>
       <w:r>
         <w:t>run this</w:t>
@@ -233,50 +177,74 @@
           <w:bCs/>
           <w:u w:val="single"/>
         </w:rPr>
-        <w:t>Change the Git Remote to Your Own Repository</w:t>
-      </w:r>
+        <w:t>Change the Git Remote to Your Own Repository:</w:t>
+      </w:r>
+    </w:p>
+    <w:p>
+      <w:pPr>
+        <w:ind w:left="1440"/>
+        <w:rPr>
+          <w:b/>
+          <w:bCs/>
+        </w:rPr>
+      </w:pPr>
       <w:r>
         <w:rPr>
           <w:b/>
           <w:bCs/>
           <w:u w:val="single"/>
         </w:rPr>
-        <w:t>:</w:t>
-      </w:r>
-    </w:p>
-    <w:p>
-      <w:pPr>
-        <w:ind w:left="1440"/>
-        <w:rPr>
-          <w:b/>
-          <w:bCs/>
-        </w:rPr>
-      </w:pPr>
-      <w:r>
-        <w:rPr>
-          <w:b/>
-          <w:bCs/>
-          <w:u w:val="single"/>
-        </w:rPr>
-        <w:t xml:space="preserve">git </w:t>
-      </w:r>
-      <w:proofErr w:type="gramStart"/>
-      <w:r>
-        <w:rPr>
-          <w:b/>
-          <w:bCs/>
-          <w:u w:val="single"/>
-        </w:rPr>
-        <w:t xml:space="preserve">remote </w:t>
-      </w:r>
-      <w:r>
-        <w:rPr>
-          <w:b/>
-          <w:bCs/>
-        </w:rPr>
-        <w:t>:</w:t>
-      </w:r>
-      <w:proofErr w:type="gramEnd"/>
+        <w:t xml:space="preserve">git remote </w:t>
+      </w:r>
+      <w:r>
+        <w:rPr>
+          <w:b/>
+          <w:bCs/>
+        </w:rPr>
+        <w:t xml:space="preserve">: </w:t>
+      </w:r>
+    </w:p>
+    <w:p>
+      <w:pPr>
+        <w:ind w:left="720"/>
+      </w:pPr>
+      <w:r>
+        <w:t>Note:-</w:t>
+      </w:r>
+      <w:r>
+        <w:t xml:space="preserve">If you cloned a repository from someone else’s GitHub account but want to push changes to </w:t>
+      </w:r>
+      <w:r>
+        <w:rPr>
+          <w:b/>
+          <w:bCs/>
+        </w:rPr>
+        <w:t>your own</w:t>
+      </w:r>
+      <w:r>
+        <w:t xml:space="preserve"> repository, you must update the remote URL.</w:t>
+      </w:r>
+    </w:p>
+    <w:p>
+      <w:pPr>
+        <w:ind w:left="720"/>
+      </w:pPr>
+      <w:r>
+        <w:rPr>
+          <w:b/>
+          <w:bCs/>
+        </w:rPr>
+        <w:t xml:space="preserve">change your </w:t>
+      </w:r>
+      <w:proofErr w:type="spellStart"/>
+      <w:r>
+        <w:rPr>
+          <w:b/>
+          <w:bCs/>
+        </w:rPr>
+        <w:t>git</w:t>
+      </w:r>
+      <w:proofErr w:type="spellEnd"/>
       <w:r>
         <w:rPr>
           <w:b/>
@@ -284,71 +252,18 @@
         </w:rPr>
         <w:t xml:space="preserve"> </w:t>
       </w:r>
-    </w:p>
-    <w:p>
-      <w:pPr>
-        <w:ind w:left="720"/>
-      </w:pPr>
-      <w:proofErr w:type="gramStart"/>
-      <w:r>
-        <w:t>Note:-</w:t>
-      </w:r>
-      <w:proofErr w:type="gramEnd"/>
-      <w:r>
-        <w:t xml:space="preserve">If you cloned a repository from someone else’s GitHub account but want to push changes to </w:t>
-      </w:r>
-      <w:r>
-        <w:rPr>
-          <w:b/>
-          <w:bCs/>
-        </w:rPr>
-        <w:t>your own</w:t>
-      </w:r>
-      <w:r>
-        <w:t xml:space="preserve"> repository, you must update the remote URL.</w:t>
-      </w:r>
-    </w:p>
-    <w:p>
-      <w:pPr>
-        <w:ind w:left="720"/>
-      </w:pPr>
-      <w:r>
-        <w:rPr>
-          <w:b/>
-          <w:bCs/>
-        </w:rPr>
-        <w:t xml:space="preserve">change your </w:t>
-      </w:r>
       <w:proofErr w:type="spellStart"/>
       <w:r>
         <w:rPr>
           <w:b/>
           <w:bCs/>
         </w:rPr>
-        <w:t>git</w:t>
+        <w:t>repo</w:t>
+      </w:r>
+      <w:r>
+        <w:t>:using</w:t>
       </w:r>
       <w:proofErr w:type="spellEnd"/>
-      <w:r>
-        <w:rPr>
-          <w:b/>
-          <w:bCs/>
-        </w:rPr>
-        <w:t xml:space="preserve"> </w:t>
-      </w:r>
-      <w:proofErr w:type="spellStart"/>
-      <w:proofErr w:type="gramStart"/>
-      <w:r>
-        <w:rPr>
-          <w:b/>
-          <w:bCs/>
-        </w:rPr>
-        <w:t>repo</w:t>
-      </w:r>
-      <w:r>
-        <w:t>:using</w:t>
-      </w:r>
-      <w:proofErr w:type="spellEnd"/>
-      <w:proofErr w:type="gramEnd"/>
       <w:r>
         <w:t xml:space="preserve"> </w:t>
       </w:r>
@@ -613,53 +528,80 @@
           <w:bCs/>
           <w:u w:val="single"/>
         </w:rPr>
-        <w:t xml:space="preserve">git </w:t>
-      </w:r>
-      <w:proofErr w:type="gramStart"/>
-      <w:r>
-        <w:rPr>
-          <w:b/>
-          <w:bCs/>
-          <w:u w:val="single"/>
-        </w:rPr>
-        <w:t>add</w:t>
+        <w:t>git add</w:t>
+      </w:r>
+      <w:r>
+        <w:t xml:space="preserve"> . :-</w:t>
+      </w:r>
+      <w:r>
+        <w:t xml:space="preserve"> Stage all modified files:</w:t>
+      </w:r>
+    </w:p>
+    <w:p>
+      <w:pPr>
+        <w:ind w:firstLine="720"/>
+      </w:pPr>
+      <w:proofErr w:type="spellStart"/>
+      <w:r>
+        <w:t>b.</w:t>
+      </w:r>
+      <w:r>
+        <w:rPr>
+          <w:b/>
+          <w:bCs/>
+        </w:rPr>
+        <w:t>git</w:t>
+      </w:r>
+      <w:proofErr w:type="spellEnd"/>
+      <w:r>
+        <w:rPr>
+          <w:b/>
+          <w:bCs/>
+        </w:rPr>
+        <w:t xml:space="preserve"> commit -m "new changes"</w:t>
+      </w:r>
+      <w:r>
+        <w:rPr>
+          <w:b/>
+          <w:bCs/>
+        </w:rPr>
+        <w:t xml:space="preserve"> :-</w:t>
+      </w:r>
+      <w:r>
+        <w:t xml:space="preserve"> Commit the changes</w:t>
+      </w:r>
+    </w:p>
+    <w:p>
+      <w:pPr>
+        <w:rPr>
+          <w:b/>
+          <w:bCs/>
+        </w:rPr>
+      </w:pPr>
+      <w:r>
+        <w:rPr>
+          <w:b/>
+          <w:bCs/>
+        </w:rPr>
+        <w:t>4.</w:t>
       </w:r>
       <w:r>
         <w:t xml:space="preserve"> </w:t>
       </w:r>
       <w:r>
-        <w:t>.</w:t>
-      </w:r>
-      <w:proofErr w:type="gramEnd"/>
-      <w:r>
-        <w:t xml:space="preserve"> </w:t>
-      </w:r>
-      <w:proofErr w:type="gramStart"/>
-      <w:r>
-        <w:t>:-</w:t>
-      </w:r>
-      <w:proofErr w:type="gramEnd"/>
-      <w:r>
-        <w:t xml:space="preserve"> </w:t>
-      </w:r>
-      <w:r>
-        <w:t>Stage all modified files:</w:t>
-      </w:r>
-    </w:p>
-    <w:p>
-      <w:pPr>
-        <w:ind w:firstLine="720"/>
-      </w:pPr>
+        <w:rPr>
+          <w:b/>
+          <w:bCs/>
+        </w:rPr>
+        <w:t>Handling Large Files (.</w:t>
+      </w:r>
       <w:proofErr w:type="spellStart"/>
       <w:r>
-        <w:t>b.</w:t>
-      </w:r>
-      <w:r>
-        <w:rPr>
-          <w:b/>
-          <w:bCs/>
-        </w:rPr>
-        <w:t>git</w:t>
+        <w:rPr>
+          <w:b/>
+          <w:bCs/>
+        </w:rPr>
+        <w:t>pkl</w:t>
       </w:r>
       <w:proofErr w:type="spellEnd"/>
       <w:r>
@@ -667,112 +609,26 @@
           <w:b/>
           <w:bCs/>
         </w:rPr>
-        <w:t xml:space="preserve"> commit -m "new changes</w:t>
-      </w:r>
-      <w:proofErr w:type="gramStart"/>
-      <w:r>
-        <w:rPr>
-          <w:b/>
-          <w:bCs/>
-        </w:rPr>
-        <w:t>"</w:t>
-      </w:r>
-      <w:r>
-        <w:rPr>
-          <w:b/>
-          <w:bCs/>
-        </w:rPr>
-        <w:t xml:space="preserve"> :</w:t>
-      </w:r>
-      <w:proofErr w:type="gramEnd"/>
-      <w:r>
-        <w:rPr>
-          <w:b/>
-          <w:bCs/>
-        </w:rPr>
-        <w:t>-</w:t>
-      </w:r>
-      <w:r>
-        <w:t xml:space="preserve"> </w:t>
-      </w:r>
-      <w:r>
-        <w:t>Commit the changes</w:t>
-      </w:r>
-    </w:p>
-    <w:p>
-      <w:pPr>
-        <w:rPr>
-          <w:b/>
-          <w:bCs/>
-        </w:rPr>
-      </w:pPr>
-      <w:r>
-        <w:rPr>
-          <w:b/>
-          <w:bCs/>
-        </w:rPr>
-        <w:t>4.</w:t>
-      </w:r>
-      <w:r>
-        <w:t xml:space="preserve"> </w:t>
-      </w:r>
-      <w:r>
-        <w:rPr>
-          <w:b/>
-          <w:bCs/>
-        </w:rPr>
-        <w:t xml:space="preserve">Handling Large Files </w:t>
-      </w:r>
-      <w:proofErr w:type="gramStart"/>
-      <w:r>
-        <w:rPr>
-          <w:b/>
-          <w:bCs/>
-        </w:rPr>
-        <w:t>(.</w:t>
+        <w:t>, .csv, etc.) in Git</w:t>
+      </w:r>
+      <w:r>
+        <w:rPr>
+          <w:b/>
+          <w:bCs/>
+        </w:rPr>
+        <w:t>:</w:t>
+      </w:r>
+    </w:p>
+    <w:p>
+      <w:r>
+        <w:tab/>
+        <w:t>If you have large files (e.g., .</w:t>
       </w:r>
       <w:proofErr w:type="spellStart"/>
       <w:r>
-        <w:rPr>
-          <w:b/>
-          <w:bCs/>
-        </w:rPr>
         <w:t>pkl</w:t>
       </w:r>
       <w:proofErr w:type="spellEnd"/>
-      <w:proofErr w:type="gramEnd"/>
-      <w:r>
-        <w:rPr>
-          <w:b/>
-          <w:bCs/>
-        </w:rPr>
-        <w:t>, .csv, etc.) in Git</w:t>
-      </w:r>
-      <w:r>
-        <w:rPr>
-          <w:b/>
-          <w:bCs/>
-        </w:rPr>
-        <w:t>:</w:t>
-      </w:r>
-    </w:p>
-    <w:p>
-      <w:r>
-        <w:tab/>
-      </w:r>
-      <w:r>
-        <w:t>If you have large files (e.g.</w:t>
-      </w:r>
-      <w:proofErr w:type="gramStart"/>
-      <w:r>
-        <w:t>, .</w:t>
-      </w:r>
-      <w:proofErr w:type="spellStart"/>
-      <w:r>
-        <w:t>pkl</w:t>
-      </w:r>
-      <w:proofErr w:type="spellEnd"/>
-      <w:proofErr w:type="gramEnd"/>
       <w:r>
         <w:t>, .csv) that are tracked by Git LFS (Large File Storage), you need to untrack them.</w:t>
       </w:r>
@@ -800,23 +656,7 @@
           <w:bCs/>
         </w:rPr>
         <w:lastRenderedPageBreak/>
-        <w:t xml:space="preserve">How to move </w:t>
-      </w:r>
-      <w:proofErr w:type="gramStart"/>
-      <w:r>
-        <w:rPr>
-          <w:b/>
-          <w:bCs/>
-        </w:rPr>
-        <w:t>Large</w:t>
-      </w:r>
-      <w:proofErr w:type="gramEnd"/>
-      <w:r>
-        <w:rPr>
-          <w:b/>
-          <w:bCs/>
-        </w:rPr>
-        <w:t xml:space="preserve"> file(.</w:t>
+        <w:t>How to move Large file(.</w:t>
       </w:r>
       <w:proofErr w:type="spellStart"/>
       <w:r>
@@ -917,7 +757,201 @@
           <w:bCs/>
           <w:u w:val="single"/>
         </w:rPr>
-        <w:t>Untrack Large Files from LFS</w:t>
+        <w:t>Untrack Large Files from LFS:</w:t>
+      </w:r>
+    </w:p>
+    <w:p>
+      <w:pPr>
+        <w:ind w:left="720" w:firstLine="720"/>
+        <w:rPr>
+          <w:b/>
+          <w:bCs/>
+        </w:rPr>
+      </w:pPr>
+      <w:r>
+        <w:rPr>
+          <w:b/>
+          <w:bCs/>
+        </w:rPr>
+        <w:t xml:space="preserve">git </w:t>
+      </w:r>
+      <w:proofErr w:type="spellStart"/>
+      <w:r>
+        <w:rPr>
+          <w:b/>
+          <w:bCs/>
+        </w:rPr>
+        <w:t>lfs</w:t>
+      </w:r>
+      <w:proofErr w:type="spellEnd"/>
+      <w:r>
+        <w:rPr>
+          <w:b/>
+          <w:bCs/>
+        </w:rPr>
+        <w:t xml:space="preserve"> untrack "path/to/large-</w:t>
+      </w:r>
+      <w:proofErr w:type="spellStart"/>
+      <w:r>
+        <w:rPr>
+          <w:b/>
+          <w:bCs/>
+        </w:rPr>
+        <w:t>file</w:t>
+      </w:r>
+      <w:r>
+        <w:rPr>
+          <w:b/>
+          <w:bCs/>
+        </w:rPr>
+        <w:t>.pkl</w:t>
+      </w:r>
+      <w:proofErr w:type="spellEnd"/>
+      <w:r>
+        <w:rPr>
+          <w:b/>
+          <w:bCs/>
+        </w:rPr>
+        <w:t>"</w:t>
+      </w:r>
+      <w:r>
+        <w:rPr>
+          <w:b/>
+          <w:bCs/>
+        </w:rPr>
+        <w:t xml:space="preserve"> or </w:t>
+      </w:r>
+      <w:r>
+        <w:rPr>
+          <w:b/>
+          <w:bCs/>
+        </w:rPr>
+        <w:t xml:space="preserve">git </w:t>
+      </w:r>
+      <w:proofErr w:type="spellStart"/>
+      <w:r>
+        <w:rPr>
+          <w:b/>
+          <w:bCs/>
+        </w:rPr>
+        <w:t>lfs</w:t>
+      </w:r>
+      <w:proofErr w:type="spellEnd"/>
+      <w:r>
+        <w:rPr>
+          <w:b/>
+          <w:bCs/>
+        </w:rPr>
+        <w:t xml:space="preserve"> untrack "path/to/large-file</w:t>
+      </w:r>
+      <w:r>
+        <w:rPr>
+          <w:b/>
+          <w:bCs/>
+        </w:rPr>
+        <w:t>.csv</w:t>
+      </w:r>
+      <w:r>
+        <w:rPr>
+          <w:b/>
+          <w:bCs/>
+        </w:rPr>
+        <w:t>"</w:t>
+      </w:r>
+    </w:p>
+    <w:p>
+      <w:pPr>
+        <w:ind w:left="720"/>
+        <w:rPr>
+          <w:b/>
+          <w:bCs/>
+        </w:rPr>
+      </w:pPr>
+      <w:r>
+        <w:rPr>
+          <w:b/>
+          <w:bCs/>
+        </w:rPr>
+        <w:t>(Note:-</w:t>
+      </w:r>
+      <w:r>
+        <w:t xml:space="preserve"> </w:t>
+      </w:r>
+      <w:r>
+        <w:rPr>
+          <w:b/>
+          <w:bCs/>
+        </w:rPr>
+        <w:t>refers to the local path of the file on your computer (inside your Git repository), not a GitHub URL.</w:t>
+      </w:r>
+      <w:r>
+        <w:rPr>
+          <w:b/>
+          <w:bCs/>
+        </w:rPr>
+        <w:t>)</w:t>
+      </w:r>
+    </w:p>
+    <w:p>
+      <w:pPr>
+        <w:ind w:left="720"/>
+      </w:pPr>
+      <w:proofErr w:type="spellStart"/>
+      <w:r>
+        <w:t>e.g</w:t>
+      </w:r>
+      <w:proofErr w:type="spellEnd"/>
+      <w:r>
+        <w:t xml:space="preserve">: </w:t>
+      </w:r>
+    </w:p>
+    <w:p>
+      <w:pPr>
+        <w:ind w:left="1440"/>
+        <w:rPr>
+          <w:b/>
+          <w:bCs/>
+        </w:rPr>
+      </w:pPr>
+      <w:r>
+        <w:rPr>
+          <w:b/>
+          <w:bCs/>
+        </w:rPr>
+        <w:t xml:space="preserve">git </w:t>
+      </w:r>
+      <w:proofErr w:type="spellStart"/>
+      <w:r>
+        <w:rPr>
+          <w:b/>
+          <w:bCs/>
+        </w:rPr>
+        <w:t>lfs</w:t>
+      </w:r>
+      <w:proofErr w:type="spellEnd"/>
+      <w:r>
+        <w:rPr>
+          <w:b/>
+          <w:bCs/>
+        </w:rPr>
+        <w:t xml:space="preserve"> untrack "D:\C-DAc kharghar\Final_Project\Used_Car_Price_Predictor\random_forest_model1.pkl</w:t>
+      </w:r>
+    </w:p>
+    <w:p>
+      <w:pPr>
+        <w:ind w:left="720"/>
+        <w:rPr>
+          <w:b/>
+          <w:bCs/>
+        </w:rPr>
+      </w:pPr>
+    </w:p>
+    <w:p>
+      <w:r>
+        <w:t>5.</w:t>
+      </w:r>
+      <w:r>
+        <w:t xml:space="preserve"> </w:t>
       </w:r>
       <w:r>
         <w:rPr>
@@ -925,223 +959,6 @@
           <w:bCs/>
           <w:u w:val="single"/>
         </w:rPr>
-        <w:t>:</w:t>
-      </w:r>
-    </w:p>
-    <w:p>
-      <w:pPr>
-        <w:ind w:left="720" w:firstLine="720"/>
-        <w:rPr>
-          <w:b/>
-          <w:bCs/>
-        </w:rPr>
-      </w:pPr>
-      <w:r>
-        <w:rPr>
-          <w:b/>
-          <w:bCs/>
-        </w:rPr>
-        <w:t xml:space="preserve">git </w:t>
-      </w:r>
-      <w:proofErr w:type="spellStart"/>
-      <w:r>
-        <w:rPr>
-          <w:b/>
-          <w:bCs/>
-        </w:rPr>
-        <w:t>lfs</w:t>
-      </w:r>
-      <w:proofErr w:type="spellEnd"/>
-      <w:r>
-        <w:rPr>
-          <w:b/>
-          <w:bCs/>
-        </w:rPr>
-        <w:t xml:space="preserve"> untrack "path/to/large-</w:t>
-      </w:r>
-      <w:proofErr w:type="spellStart"/>
-      <w:r>
-        <w:rPr>
-          <w:b/>
-          <w:bCs/>
-        </w:rPr>
-        <w:t>file</w:t>
-      </w:r>
-      <w:r>
-        <w:rPr>
-          <w:b/>
-          <w:bCs/>
-        </w:rPr>
-        <w:t>.pkl</w:t>
-      </w:r>
-      <w:proofErr w:type="spellEnd"/>
-      <w:r>
-        <w:rPr>
-          <w:b/>
-          <w:bCs/>
-        </w:rPr>
-        <w:t>"</w:t>
-      </w:r>
-      <w:r>
-        <w:rPr>
-          <w:b/>
-          <w:bCs/>
-        </w:rPr>
-        <w:t xml:space="preserve"> or </w:t>
-      </w:r>
-      <w:r>
-        <w:rPr>
-          <w:b/>
-          <w:bCs/>
-        </w:rPr>
-        <w:t xml:space="preserve">git </w:t>
-      </w:r>
-      <w:proofErr w:type="spellStart"/>
-      <w:r>
-        <w:rPr>
-          <w:b/>
-          <w:bCs/>
-        </w:rPr>
-        <w:t>lfs</w:t>
-      </w:r>
-      <w:proofErr w:type="spellEnd"/>
-      <w:r>
-        <w:rPr>
-          <w:b/>
-          <w:bCs/>
-        </w:rPr>
-        <w:t xml:space="preserve"> untrack "path/to/large-file</w:t>
-      </w:r>
-      <w:r>
-        <w:rPr>
-          <w:b/>
-          <w:bCs/>
-        </w:rPr>
-        <w:t>.csv</w:t>
-      </w:r>
-      <w:r>
-        <w:rPr>
-          <w:b/>
-          <w:bCs/>
-        </w:rPr>
-        <w:t>"</w:t>
-      </w:r>
-    </w:p>
-    <w:p>
-      <w:pPr>
-        <w:ind w:left="720"/>
-        <w:rPr>
-          <w:b/>
-          <w:bCs/>
-        </w:rPr>
-      </w:pPr>
-      <w:r>
-        <w:rPr>
-          <w:b/>
-          <w:bCs/>
-        </w:rPr>
-        <w:t>(</w:t>
-      </w:r>
-      <w:proofErr w:type="gramStart"/>
-      <w:r>
-        <w:rPr>
-          <w:b/>
-          <w:bCs/>
-        </w:rPr>
-        <w:t>Note:-</w:t>
-      </w:r>
-      <w:proofErr w:type="gramEnd"/>
-      <w:r>
-        <w:t xml:space="preserve"> </w:t>
-      </w:r>
-      <w:r>
-        <w:rPr>
-          <w:b/>
-          <w:bCs/>
-        </w:rPr>
-        <w:t>refers to the local path of the file on your computer (inside your Git repository), not a GitHub URL.</w:t>
-      </w:r>
-      <w:r>
-        <w:rPr>
-          <w:b/>
-          <w:bCs/>
-        </w:rPr>
-        <w:t>)</w:t>
-      </w:r>
-    </w:p>
-    <w:p>
-      <w:pPr>
-        <w:ind w:left="720"/>
-      </w:pPr>
-      <w:proofErr w:type="spellStart"/>
-      <w:r>
-        <w:t>e.g</w:t>
-      </w:r>
-      <w:proofErr w:type="spellEnd"/>
-      <w:r>
-        <w:t>:</w:t>
-      </w:r>
-      <w:r>
-        <w:t xml:space="preserve"> </w:t>
-      </w:r>
-    </w:p>
-    <w:p>
-      <w:pPr>
-        <w:ind w:left="1440"/>
-        <w:rPr>
-          <w:b/>
-          <w:bCs/>
-        </w:rPr>
-      </w:pPr>
-      <w:r>
-        <w:rPr>
-          <w:b/>
-          <w:bCs/>
-        </w:rPr>
-        <w:t xml:space="preserve">git </w:t>
-      </w:r>
-      <w:proofErr w:type="spellStart"/>
-      <w:r>
-        <w:rPr>
-          <w:b/>
-          <w:bCs/>
-        </w:rPr>
-        <w:t>lfs</w:t>
-      </w:r>
-      <w:proofErr w:type="spellEnd"/>
-      <w:r>
-        <w:rPr>
-          <w:b/>
-          <w:bCs/>
-        </w:rPr>
-        <w:t xml:space="preserve"> untrack "D:\C-DAc kharghar\Final_Project\Used_Car_Price_Predictor\random_forest_model1.pkl</w:t>
-      </w:r>
-    </w:p>
-    <w:p>
-      <w:pPr>
-        <w:ind w:left="720"/>
-        <w:rPr>
-          <w:b/>
-          <w:bCs/>
-        </w:rPr>
-      </w:pPr>
-    </w:p>
-    <w:p>
-      <w:r>
-        <w:t>5</w:t>
-      </w:r>
-      <w:r>
-        <w:t>.</w:t>
-      </w:r>
-      <w:r>
-        <w:t xml:space="preserve"> </w:t>
-      </w:r>
-      <w:r>
-        <w:rPr>
-          <w:b/>
-          <w:bCs/>
-          <w:u w:val="single"/>
-        </w:rPr>
         <w:t>Push Your Changes to Your Own Repository:</w:t>
       </w:r>
     </w:p>
@@ -1186,6 +1003,9 @@
     </w:p>
     <w:p>
       <w:r>
+        <w:rPr>
+          <w:noProof/>
+        </w:rPr>
         <w:drawing>
           <wp:inline distT="0" distB="0" distL="0" distR="0" wp14:anchorId="4B32951C" wp14:editId="29ACBBC5">
             <wp:extent cx="5943600" cy="2825115"/>
@@ -1225,6 +1045,9 @@
     </w:p>
     <w:p>
       <w:r>
+        <w:rPr>
+          <w:noProof/>
+        </w:rPr>
         <w:lastRenderedPageBreak/>
         <w:drawing>
           <wp:inline distT="0" distB="0" distL="0" distR="0" wp14:anchorId="20850988" wp14:editId="7416CF55">
@@ -1265,6 +1088,9 @@
     </w:p>
     <w:p>
       <w:r>
+        <w:rPr>
+          <w:noProof/>
+        </w:rPr>
         <w:drawing>
           <wp:inline distT="0" distB="0" distL="0" distR="0" wp14:anchorId="06BA5A58" wp14:editId="117DF605">
             <wp:extent cx="5943600" cy="3368040"/>
@@ -1304,6 +1130,9 @@
     </w:p>
     <w:p>
       <w:r>
+        <w:rPr>
+          <w:noProof/>
+        </w:rPr>
         <w:lastRenderedPageBreak/>
         <w:drawing>
           <wp:inline distT="0" distB="0" distL="0" distR="0" wp14:anchorId="74005E9A" wp14:editId="7818A28D">
@@ -1344,6 +1173,9 @@
     </w:p>
     <w:p>
       <w:r>
+        <w:rPr>
+          <w:noProof/>
+        </w:rPr>
         <w:lastRenderedPageBreak/>
         <w:drawing>
           <wp:inline distT="0" distB="0" distL="0" distR="0" wp14:anchorId="76CB1A9B" wp14:editId="018FEAFF">
@@ -1384,6 +1216,9 @@
     </w:p>
     <w:p>
       <w:r>
+        <w:rPr>
+          <w:noProof/>
+        </w:rPr>
         <w:drawing>
           <wp:inline distT="0" distB="0" distL="0" distR="0" wp14:anchorId="527E586C" wp14:editId="56352D31">
             <wp:extent cx="5943600" cy="1402080"/>
@@ -1440,29 +1275,7 @@
           <w:szCs w:val="24"/>
           <w:u w:val="single"/>
         </w:rPr>
-        <w:t xml:space="preserve">Some other changes is </w:t>
-      </w:r>
-      <w:proofErr w:type="gramStart"/>
-      <w:r>
-        <w:rPr>
-          <w:b/>
-          <w:bCs/>
-          <w:sz w:val="24"/>
-          <w:szCs w:val="24"/>
-          <w:u w:val="single"/>
-        </w:rPr>
-        <w:t>also  push</w:t>
-      </w:r>
-      <w:proofErr w:type="gramEnd"/>
-      <w:r>
-        <w:rPr>
-          <w:b/>
-          <w:bCs/>
-          <w:sz w:val="24"/>
-          <w:szCs w:val="24"/>
-          <w:u w:val="single"/>
-        </w:rPr>
-        <w:t xml:space="preserve"> after this changes pushed:</w:t>
+        <w:t>Some other changes is also  push after this changes pushed:</w:t>
       </w:r>
       <w:r>
         <w:rPr>
@@ -1478,6 +1291,9 @@
     </w:p>
     <w:p>
       <w:r>
+        <w:rPr>
+          <w:noProof/>
+        </w:rPr>
         <w:lastRenderedPageBreak/>
         <w:drawing>
           <wp:inline distT="0" distB="0" distL="0" distR="0" wp14:anchorId="53C071B1" wp14:editId="5E7372F7">
@@ -1533,6 +1349,12 @@
       </w:r>
     </w:p>
     <w:p>
+      <w:pPr>
+        <w:rPr>
+          <w:b/>
+          <w:bCs/>
+        </w:rPr>
+      </w:pPr>
       <w:r>
         <w:rPr>
           <w:rFonts w:ascii="Segoe UI Emoji" w:hAnsi="Segoe UI Emoji" w:cs="Segoe UI Emoji"/>
@@ -1645,6 +1467,35 @@
         <w:t>Push final changes</w:t>
       </w:r>
     </w:p>
+    <w:p>
+      <w:pPr>
+        <w:rPr>
+          <w:b/>
+          <w:bCs/>
+        </w:rPr>
+      </w:pPr>
+      <w:r>
+        <w:rPr>
+          <w:b/>
+          <w:bCs/>
+        </w:rPr>
+        <w:t>Reference link:</w:t>
+      </w:r>
+      <w:r>
+        <w:t xml:space="preserve"> </w:t>
+      </w:r>
+      <w:hyperlink r:id="rId14" w:history="1">
+        <w:r>
+          <w:rPr>
+            <w:rStyle w:val="Hyperlink"/>
+            <w:b/>
+            <w:bCs/>
+          </w:rPr>
+          <w:t>https://chatgpt.com/share/67b711e3-f3b4-8001-9006-99f9222a24c8</w:t>
+        </w:r>
+      </w:hyperlink>
+    </w:p>
+    <w:p/>
     <w:p/>
     <w:sectPr>
       <w:pgSz w:w="12240" w:h="15840"/>
@@ -2726,6 +2577,7 @@
   <w:style w:type="character" w:default="1" w:styleId="DefaultParagraphFont">
     <w:name w:val="Default Paragraph Font"/>
     <w:uiPriority w:val="1"/>
+    <w:semiHidden/>
     <w:unhideWhenUsed/>
   </w:style>
   <w:style w:type="table" w:default="1" w:styleId="TableNormal">

</xml_diff>